<commit_message>
Changes classes worksheet to cover more topics and emptied workshets after 8 of old content
</commit_message>
<xml_diff>
--- a/Content/6-Creating Classes.docx
+++ b/Content/6-Creating Classes.docx
@@ -23,7 +23,25 @@
         <w:spacing w:after="0"/>
       </w:pPr>
       <w:r>
-        <w:t>Creating a class in C++ is again very similar to Java and C#. Classes are very good for describing objects in your applications, providing a template with member variables and functions. Below is a class that describes a virtual pet; it knows how hungry a pet is and its name.</w:t>
+        <w:t xml:space="preserve">Creating a </w:t>
+      </w:r>
+      <w:r>
+        <w:rPr>
+          <w:color w:val="00B0F0"/>
+        </w:rPr>
+        <w:t xml:space="preserve">class </w:t>
+      </w:r>
+      <w:r>
+        <w:t xml:space="preserve">in C++ is again very similar to Java and C#. </w:t>
+      </w:r>
+      <w:r>
+        <w:rPr>
+          <w:color w:val="00B0F0"/>
+        </w:rPr>
+        <w:t xml:space="preserve">Classes </w:t>
+      </w:r>
+      <w:r>
+        <w:t>are very good for describing objects in your applications, providing a template with member variables and functions. Below is a class that describes a virtual pet; it knows how hungry a pet is and its name.</w:t>
       </w:r>
     </w:p>
     <w:p>
@@ -59,7 +77,7 @@
           <v:shape id="_x0000_i1025" type="#_x0000_t75" style="width:396.75pt;height:236.35pt" o:ole="">
             <v:imagedata r:id="rId7" o:title=""/>
           </v:shape>
-          <o:OLEObject Type="Embed" ProgID="Word.OpenDocumentText.12" ShapeID="_x0000_i1025" DrawAspect="Content" ObjectID="_1594640729" r:id="rId8"/>
+          <o:OLEObject Type="Embed" ProgID="Word.OpenDocumentText.12" ShapeID="_x0000_i1025" DrawAspect="Content" ObjectID="_1596012066" r:id="rId8"/>
         </w:object>
       </w:r>
     </w:p>
@@ -68,7 +86,25 @@
         <w:spacing w:after="0"/>
       </w:pPr>
       <w:r>
-        <w:t>Creating a new instance of a class in C++ is identical to Java. The only thing to consider is that the definition of the class (code above) must be before the declaration. The compiler needs to know what the class is before it can create an instance. The following will create a single instance of the CyberPet class:</w:t>
+        <w:t xml:space="preserve">Creating a new instance of a class in C++ is identical to Java. The only thing to consider is that the definition of the </w:t>
+      </w:r>
+      <w:r>
+        <w:rPr>
+          <w:color w:val="00B0F0"/>
+        </w:rPr>
+        <w:t xml:space="preserve">class </w:t>
+      </w:r>
+      <w:r>
+        <w:t xml:space="preserve">(code above) must be before the declaration. The compiler needs to know what the </w:t>
+      </w:r>
+      <w:r>
+        <w:rPr>
+          <w:color w:val="00B0F0"/>
+        </w:rPr>
+        <w:t xml:space="preserve">class </w:t>
+      </w:r>
+      <w:r>
+        <w:t>is before it can create an instance. The following will create a single instance of the CyberPet class:</w:t>
       </w:r>
     </w:p>
     <w:p>
@@ -85,9 +121,662 @@
           <v:shape id="_x0000_i1026" type="#_x0000_t75" style="width:396.75pt;height:20.35pt" o:ole="">
             <v:imagedata r:id="rId9" o:title=""/>
           </v:shape>
-          <o:OLEObject Type="Embed" ProgID="Word.OpenDocumentText.12" ShapeID="_x0000_i1026" DrawAspect="Content" ObjectID="_1594640730" r:id="rId10"/>
+          <o:OLEObject Type="Embed" ProgID="Word.OpenDocumentText.12" ShapeID="_x0000_i1026" DrawAspect="Content" ObjectID="_1596012067" r:id="rId10"/>
         </w:object>
       </w:r>
+    </w:p>
+    <w:p>
+      <w:pPr>
+        <w:spacing w:after="0"/>
+      </w:pPr>
+    </w:p>
+    <w:p>
+      <w:pPr>
+        <w:spacing w:after="0"/>
+      </w:pPr>
+    </w:p>
+    <w:p>
+      <w:pPr>
+        <w:spacing w:after="0"/>
+      </w:pPr>
+    </w:p>
+    <w:p>
+      <w:pPr>
+        <w:spacing w:after="0"/>
+      </w:pPr>
+    </w:p>
+    <w:p>
+      <w:pPr>
+        <w:spacing w:after="0"/>
+      </w:pPr>
+    </w:p>
+    <w:p>
+      <w:pPr>
+        <w:spacing w:after="0"/>
+      </w:pPr>
+    </w:p>
+    <w:p>
+      <w:pPr>
+        <w:spacing w:after="0"/>
+      </w:pPr>
+    </w:p>
+    <w:p>
+      <w:pPr>
+        <w:spacing w:after="0"/>
+      </w:pPr>
+    </w:p>
+    <w:p>
+      <w:pPr>
+        <w:spacing w:after="0"/>
+      </w:pPr>
+    </w:p>
+    <w:p>
+      <w:pPr>
+        <w:spacing w:after="0"/>
+      </w:pPr>
+    </w:p>
+    <w:p>
+      <w:pPr>
+        <w:spacing w:after="0"/>
+      </w:pPr>
+    </w:p>
+    <w:p>
+      <w:pPr>
+        <w:spacing w:after="0"/>
+      </w:pPr>
+    </w:p>
+    <w:p>
+      <w:pPr>
+        <w:spacing w:after="0"/>
+      </w:pPr>
+    </w:p>
+    <w:p>
+      <w:pPr>
+        <w:spacing w:after="0"/>
+      </w:pPr>
+    </w:p>
+    <w:p>
+      <w:pPr>
+        <w:spacing w:after="0"/>
+      </w:pPr>
+    </w:p>
+    <w:p>
+      <w:pPr>
+        <w:spacing w:after="0"/>
+      </w:pPr>
+    </w:p>
+    <w:p>
+      <w:pPr>
+        <w:spacing w:after="0"/>
+      </w:pPr>
+    </w:p>
+    <w:p>
+      <w:pPr>
+        <w:spacing w:after="0"/>
+      </w:pPr>
+    </w:p>
+    <w:p>
+      <w:pPr>
+        <w:spacing w:after="0"/>
+        <w:rPr>
+          <w:b/>
+        </w:rPr>
+      </w:pPr>
+      <w:r>
+        <w:rPr>
+          <w:b/>
+        </w:rPr>
+        <w:lastRenderedPageBreak/>
+        <w:t>Access Modifiers</w:t>
+      </w:r>
+    </w:p>
+    <w:p>
+      <w:pPr>
+        <w:spacing w:after="0"/>
+      </w:pPr>
+      <w:r>
+        <w:t xml:space="preserve">Just like in Java and C#, C++ has three access modifiers to allowing the programmer to decide how elements of their class can be accessed. </w:t>
+      </w:r>
+      <w:r>
+        <w:rPr>
+          <w:color w:val="00B0F0"/>
+        </w:rPr>
+        <w:t xml:space="preserve">Public </w:t>
+      </w:r>
+      <w:r>
+        <w:t xml:space="preserve">states the item can be accessed by elements outside the class, such as the </w:t>
+      </w:r>
+      <w:r>
+        <w:rPr>
+          <w:color w:val="00B0F0"/>
+        </w:rPr>
+        <w:t>main</w:t>
+      </w:r>
+      <w:r>
+        <w:t xml:space="preserve">. </w:t>
+      </w:r>
+      <w:r>
+        <w:rPr>
+          <w:color w:val="00B0F0"/>
+        </w:rPr>
+        <w:t xml:space="preserve">Private </w:t>
+      </w:r>
+      <w:r>
+        <w:t xml:space="preserve">states the item can only be accessed by that instance of the class; nothing else can see or touch a </w:t>
+      </w:r>
+      <w:r>
+        <w:rPr>
+          <w:color w:val="00B0F0"/>
+        </w:rPr>
+        <w:t xml:space="preserve">private </w:t>
+      </w:r>
+      <w:r>
+        <w:t xml:space="preserve">variable. </w:t>
+      </w:r>
+      <w:r>
+        <w:rPr>
+          <w:color w:val="00B0F0"/>
+        </w:rPr>
+        <w:t xml:space="preserve">Protected </w:t>
+      </w:r>
+      <w:r>
+        <w:t xml:space="preserve">is the same as </w:t>
+      </w:r>
+      <w:r>
+        <w:rPr>
+          <w:color w:val="00B0F0"/>
+        </w:rPr>
+        <w:t xml:space="preserve">private </w:t>
+      </w:r>
+      <w:r>
+        <w:t>but also allows classes that inherit from the class to access. We will cover inheritance later on in this worksheet.</w:t>
+      </w:r>
+    </w:p>
+    <w:p>
+      <w:pPr>
+        <w:spacing w:after="0"/>
+      </w:pPr>
+    </w:p>
+    <w:p>
+      <w:pPr>
+        <w:spacing w:after="0"/>
+      </w:pPr>
+      <w:r>
+        <w:t xml:space="preserve"> By default, all items in a </w:t>
+      </w:r>
+      <w:r>
+        <w:rPr>
+          <w:color w:val="00B0F0"/>
+        </w:rPr>
+        <w:t xml:space="preserve">class </w:t>
+      </w:r>
+      <w:r>
+        <w:t xml:space="preserve">are </w:t>
+      </w:r>
+      <w:r>
+        <w:rPr>
+          <w:color w:val="00B0F0"/>
+        </w:rPr>
+        <w:t>private</w:t>
+      </w:r>
+      <w:r>
+        <w:t xml:space="preserve">, whereas all items in a </w:t>
+      </w:r>
+      <w:proofErr w:type="spellStart"/>
+      <w:r>
+        <w:rPr>
+          <w:color w:val="00B0F0"/>
+        </w:rPr>
+        <w:t>struct</w:t>
+      </w:r>
+      <w:proofErr w:type="spellEnd"/>
+      <w:r>
+        <w:rPr>
+          <w:color w:val="00B0F0"/>
+        </w:rPr>
+        <w:t xml:space="preserve"> </w:t>
+      </w:r>
+      <w:r>
+        <w:t xml:space="preserve">are </w:t>
+      </w:r>
+      <w:r>
+        <w:rPr>
+          <w:color w:val="00B0F0"/>
+        </w:rPr>
+        <w:t>public</w:t>
+      </w:r>
+      <w:r>
+        <w:t>.</w:t>
+      </w:r>
+    </w:p>
+    <w:p>
+      <w:pPr>
+        <w:spacing w:after="0"/>
+      </w:pPr>
+    </w:p>
+    <w:p>
+      <w:pPr>
+        <w:spacing w:after="0"/>
+      </w:pPr>
+      <w:r>
+        <w:t>As seen by the example above, rather than the access modifier for each function and variable, we allocate sections of the class. You can have these in any order and have them multiple times.</w:t>
+      </w:r>
+    </w:p>
+    <w:p>
+      <w:pPr>
+        <w:spacing w:after="0"/>
+      </w:pPr>
+    </w:p>
+    <w:bookmarkStart w:id="0" w:name="_MON_1596011006"/>
+    <w:bookmarkEnd w:id="0"/>
+    <w:p>
+      <w:pPr>
+        <w:spacing w:after="0"/>
+      </w:pPr>
+      <w:r>
+        <w:object w:dxaOrig="9026" w:dyaOrig="5128">
+          <v:shape id="_x0000_i1028" type="#_x0000_t75" style="width:396.75pt;height:225.45pt" o:ole="">
+            <v:imagedata r:id="rId11" o:title=""/>
+          </v:shape>
+          <o:OLEObject Type="Embed" ProgID="Word.OpenDocumentText.12" ShapeID="_x0000_i1028" DrawAspect="Content" ObjectID="_1596012068" r:id="rId12"/>
+        </w:object>
+      </w:r>
+    </w:p>
+    <w:p>
+      <w:pPr>
+        <w:spacing w:after="0"/>
+      </w:pPr>
+    </w:p>
+    <w:p>
+      <w:pPr>
+        <w:spacing w:after="0"/>
+        <w:rPr>
+          <w:b/>
+        </w:rPr>
+      </w:pPr>
+      <w:r>
+        <w:rPr>
+          <w:b/>
+        </w:rPr>
+        <w:t>Inheritance</w:t>
+      </w:r>
+    </w:p>
+    <w:p>
+      <w:pPr>
+        <w:spacing w:after="0"/>
+      </w:pPr>
+      <w:r>
+        <w:t xml:space="preserve">Inheritance in C++ is done during the declaration of the </w:t>
+      </w:r>
+      <w:r>
+        <w:rPr>
+          <w:color w:val="00B0F0"/>
+        </w:rPr>
+        <w:t>class</w:t>
+      </w:r>
+      <w:r>
+        <w:t xml:space="preserve">. You can create a </w:t>
+      </w:r>
+      <w:r>
+        <w:rPr>
+          <w:color w:val="00B0F0"/>
+        </w:rPr>
+        <w:t xml:space="preserve">class </w:t>
+      </w:r>
+      <w:r>
+        <w:t>that inherits from any other (there are exceptions) which allows you to extend what they can do. The syntax for inheritance is as follows:</w:t>
+      </w:r>
+    </w:p>
+    <w:p>
+      <w:pPr>
+        <w:spacing w:after="0"/>
+      </w:pPr>
+    </w:p>
+    <w:bookmarkStart w:id="1" w:name="_MON_1596011427"/>
+    <w:bookmarkEnd w:id="1"/>
+    <w:p>
+      <w:pPr>
+        <w:spacing w:after="0"/>
+      </w:pPr>
+      <w:r>
+        <w:object w:dxaOrig="9026" w:dyaOrig="2236">
+          <v:shape id="_x0000_i1029" type="#_x0000_t75" style="width:396.75pt;height:98.3pt" o:ole="">
+            <v:imagedata r:id="rId13" o:title=""/>
+          </v:shape>
+          <o:OLEObject Type="Embed" ProgID="Word.OpenDocumentText.12" ShapeID="_x0000_i1029" DrawAspect="Content" ObjectID="_1596012069" r:id="rId14"/>
+        </w:object>
+      </w:r>
+    </w:p>
+    <w:p>
+      <w:pPr>
+        <w:spacing w:after="0"/>
+      </w:pPr>
+      <w:r>
+        <w:t xml:space="preserve">Remember that </w:t>
+      </w:r>
+      <w:r>
+        <w:rPr>
+          <w:color w:val="00B0F0"/>
+        </w:rPr>
+        <w:t xml:space="preserve">class </w:t>
+      </w:r>
+      <w:r>
+        <w:t xml:space="preserve">A has to be defined before </w:t>
+      </w:r>
+      <w:r>
+        <w:rPr>
+          <w:color w:val="00B0F0"/>
+        </w:rPr>
+        <w:t xml:space="preserve">class </w:t>
+      </w:r>
+      <w:r>
+        <w:t xml:space="preserve">B or else the code will fail to compile. Sometimes this is impossible, so we can use </w:t>
+      </w:r>
+      <w:r>
+        <w:t>a forward declaration</w:t>
+      </w:r>
+      <w:r>
+        <w:t xml:space="preserve"> to state a </w:t>
+      </w:r>
+      <w:r>
+        <w:rPr>
+          <w:color w:val="00B0F0"/>
+        </w:rPr>
+        <w:t xml:space="preserve">class </w:t>
+      </w:r>
+      <w:r>
+        <w:t>exists before we have defined it:</w:t>
+      </w:r>
+    </w:p>
+    <w:bookmarkStart w:id="2" w:name="_MON_1596011560"/>
+    <w:bookmarkEnd w:id="2"/>
+    <w:p>
+      <w:pPr>
+        <w:spacing w:after="0"/>
+      </w:pPr>
+      <w:r>
+        <w:object w:dxaOrig="9026" w:dyaOrig="3125">
+          <v:shape id="_x0000_i1030" type="#_x0000_t75" style="width:396.75pt;height:137.55pt" o:ole="">
+            <v:imagedata r:id="rId15" o:title=""/>
+          </v:shape>
+          <o:OLEObject Type="Embed" ProgID="Word.OpenDocumentText.12" ShapeID="_x0000_i1030" DrawAspect="Content" ObjectID="_1596012070" r:id="rId16"/>
+        </w:object>
+      </w:r>
+    </w:p>
+    <w:p>
+      <w:pPr>
+        <w:spacing w:after="0"/>
+      </w:pPr>
+      <w:r>
+        <w:t xml:space="preserve">You may also notice that we are using a </w:t>
+      </w:r>
+      <w:r>
+        <w:rPr>
+          <w:color w:val="00B0F0"/>
+        </w:rPr>
+        <w:t xml:space="preserve">public </w:t>
+      </w:r>
+      <w:r>
+        <w:t xml:space="preserve">inheritance. We can inherit using any of the access modifiers but it changes how we can access and use the items we are inheriting. The following diagram shows what happens to each element in </w:t>
+      </w:r>
+      <w:r>
+        <w:rPr>
+          <w:color w:val="00B0F0"/>
+        </w:rPr>
+        <w:t xml:space="preserve">class </w:t>
+      </w:r>
+      <w:r>
+        <w:t>when it is inherited using the different modifiers:</w:t>
+      </w:r>
+    </w:p>
+    <w:p>
+      <w:pPr>
+        <w:spacing w:after="0"/>
+      </w:pPr>
+      <w:r>
+        <w:rPr>
+          <w:noProof/>
+          <w:lang w:eastAsia="en-GB"/>
+        </w:rPr>
+        <w:drawing>
+          <wp:anchor distT="0" distB="0" distL="114300" distR="114300" simplePos="0" relativeHeight="251658240" behindDoc="0" locked="0" layoutInCell="1" allowOverlap="1" wp14:anchorId="75CC657D" wp14:editId="3D5E5F47">
+            <wp:simplePos x="0" y="0"/>
+            <wp:positionH relativeFrom="column">
+              <wp:posOffset>0</wp:posOffset>
+            </wp:positionH>
+            <wp:positionV relativeFrom="paragraph">
+              <wp:posOffset>85725</wp:posOffset>
+            </wp:positionV>
+            <wp:extent cx="1299845" cy="1702435"/>
+            <wp:effectExtent l="0" t="0" r="0" b="0"/>
+            <wp:wrapSquare wrapText="bothSides"/>
+            <wp:docPr id="1" name="Picture 1"/>
+            <wp:cNvGraphicFramePr>
+              <a:graphicFrameLocks xmlns:a="http://schemas.openxmlformats.org/drawingml/2006/main" noChangeAspect="1"/>
+            </wp:cNvGraphicFramePr>
+            <a:graphic xmlns:a="http://schemas.openxmlformats.org/drawingml/2006/main">
+              <a:graphicData uri="http://schemas.openxmlformats.org/drawingml/2006/picture">
+                <pic:pic xmlns:pic="http://schemas.openxmlformats.org/drawingml/2006/picture">
+                  <pic:nvPicPr>
+                    <pic:cNvPr id="0" name="class_inheritance_diagram.png"/>
+                    <pic:cNvPicPr/>
+                  </pic:nvPicPr>
+                  <pic:blipFill>
+                    <a:blip r:embed="rId17">
+                      <a:extLst>
+                        <a:ext uri="{28A0092B-C50C-407E-A947-70E740481C1C}">
+                          <a14:useLocalDpi xmlns:a14="http://schemas.microsoft.com/office/drawing/2010/main" val="0"/>
+                        </a:ext>
+                      </a:extLst>
+                    </a:blip>
+                    <a:stretch>
+                      <a:fillRect/>
+                    </a:stretch>
+                  </pic:blipFill>
+                  <pic:spPr>
+                    <a:xfrm>
+                      <a:off x="0" y="0"/>
+                      <a:ext cx="1299845" cy="1702435"/>
+                    </a:xfrm>
+                    <a:prstGeom prst="rect">
+                      <a:avLst/>
+                    </a:prstGeom>
+                  </pic:spPr>
+                </pic:pic>
+              </a:graphicData>
+            </a:graphic>
+            <wp14:sizeRelH relativeFrom="page">
+              <wp14:pctWidth>0</wp14:pctWidth>
+            </wp14:sizeRelH>
+            <wp14:sizeRelV relativeFrom="page">
+              <wp14:pctHeight>0</wp14:pctHeight>
+            </wp14:sizeRelV>
+          </wp:anchor>
+        </w:drawing>
+      </w:r>
+      <w:r>
+        <w:t xml:space="preserve">As </w:t>
+      </w:r>
+      <w:r>
+        <w:rPr>
+          <w:color w:val="00B0F0"/>
+        </w:rPr>
+        <w:t xml:space="preserve">private </w:t>
+      </w:r>
+      <w:r>
+        <w:t xml:space="preserve">variables are always unique to that </w:t>
+      </w:r>
+      <w:r>
+        <w:rPr>
+          <w:color w:val="00B0F0"/>
+        </w:rPr>
+        <w:t>class</w:t>
+      </w:r>
+      <w:r>
+        <w:t xml:space="preserve">, the derived </w:t>
+      </w:r>
+      <w:r>
+        <w:rPr>
+          <w:color w:val="00B0F0"/>
+        </w:rPr>
+        <w:t xml:space="preserve">class </w:t>
+      </w:r>
+      <w:r>
+        <w:t xml:space="preserve">can never access them. The access modifier converts either the </w:t>
+      </w:r>
+      <w:r>
+        <w:rPr>
+          <w:color w:val="00B0F0"/>
+        </w:rPr>
+        <w:t xml:space="preserve">public </w:t>
+      </w:r>
+      <w:r>
+        <w:t xml:space="preserve">and </w:t>
+      </w:r>
+      <w:r>
+        <w:rPr>
+          <w:color w:val="00B0F0"/>
+        </w:rPr>
+        <w:t xml:space="preserve">protected </w:t>
+      </w:r>
+      <w:r>
+        <w:t xml:space="preserve">modifier. </w:t>
+      </w:r>
+      <w:r>
+        <w:rPr>
+          <w:color w:val="00B0F0"/>
+        </w:rPr>
+        <w:t xml:space="preserve">Public </w:t>
+      </w:r>
+      <w:r>
+        <w:t xml:space="preserve">keeps them the same, </w:t>
+      </w:r>
+      <w:r>
+        <w:rPr>
+          <w:color w:val="00B0F0"/>
+        </w:rPr>
+        <w:t xml:space="preserve">protected </w:t>
+      </w:r>
+      <w:r>
+        <w:t xml:space="preserve">converts </w:t>
+      </w:r>
+      <w:r>
+        <w:rPr>
+          <w:color w:val="00B0F0"/>
+        </w:rPr>
+        <w:t xml:space="preserve">public </w:t>
+      </w:r>
+      <w:r>
+        <w:t xml:space="preserve">to </w:t>
+      </w:r>
+      <w:r>
+        <w:rPr>
+          <w:color w:val="00B0F0"/>
+        </w:rPr>
+        <w:t xml:space="preserve">protected </w:t>
+      </w:r>
+      <w:r>
+        <w:t xml:space="preserve">in the derived </w:t>
+      </w:r>
+      <w:r>
+        <w:rPr>
+          <w:color w:val="00B0F0"/>
+        </w:rPr>
+        <w:t>class</w:t>
+      </w:r>
+      <w:r>
+        <w:t xml:space="preserve">, and </w:t>
+      </w:r>
+      <w:r>
+        <w:rPr>
+          <w:color w:val="00B0F0"/>
+        </w:rPr>
+        <w:t xml:space="preserve">private </w:t>
+      </w:r>
+      <w:r>
+        <w:t xml:space="preserve">converts both </w:t>
+      </w:r>
+      <w:r>
+        <w:rPr>
+          <w:color w:val="00B0F0"/>
+        </w:rPr>
+        <w:t xml:space="preserve">public </w:t>
+      </w:r>
+      <w:r>
+        <w:t xml:space="preserve">and </w:t>
+      </w:r>
+      <w:r>
+        <w:rPr>
+          <w:color w:val="00B0F0"/>
+        </w:rPr>
+        <w:t xml:space="preserve">protected </w:t>
+      </w:r>
+      <w:r>
+        <w:t xml:space="preserve">to </w:t>
+      </w:r>
+      <w:r>
+        <w:rPr>
+          <w:color w:val="00B0F0"/>
+        </w:rPr>
+        <w:t xml:space="preserve">private </w:t>
+      </w:r>
+      <w:r>
+        <w:t xml:space="preserve">items in the derived </w:t>
+      </w:r>
+      <w:r>
+        <w:rPr>
+          <w:color w:val="00B0F0"/>
+        </w:rPr>
+        <w:t>class</w:t>
+      </w:r>
+      <w:r>
+        <w:t>.</w:t>
+      </w:r>
+    </w:p>
+    <w:p>
+      <w:pPr>
+        <w:spacing w:after="0"/>
+      </w:pPr>
+    </w:p>
+    <w:p>
+      <w:pPr>
+        <w:spacing w:after="0"/>
+      </w:pPr>
+    </w:p>
+    <w:p>
+      <w:pPr>
+        <w:spacing w:after="0"/>
+      </w:pPr>
+    </w:p>
+    <w:p>
+      <w:pPr>
+        <w:spacing w:after="0"/>
+      </w:pPr>
+    </w:p>
+    <w:p>
+      <w:pPr>
+        <w:spacing w:after="0"/>
+      </w:pPr>
+    </w:p>
+    <w:p>
+      <w:pPr>
+        <w:spacing w:after="0"/>
+      </w:pPr>
+    </w:p>
+    <w:p>
+      <w:pPr>
+        <w:spacing w:after="0"/>
+      </w:pPr>
+    </w:p>
+    <w:p>
+      <w:pPr>
+        <w:spacing w:after="0"/>
+      </w:pPr>
+    </w:p>
+    <w:p>
+      <w:pPr>
+        <w:spacing w:after="0"/>
+      </w:pPr>
     </w:p>
     <w:p>
       <w:pPr>
@@ -199,7 +888,25 @@
         <w:spacing w:after="0"/>
       </w:pPr>
       <w:r>
-        <w:t xml:space="preserve">Often you will create a class with a custom constructor. You can create as many constructors as you want for a class and the compiler will know which one to choose based on the arguments you give it. </w:t>
+        <w:t xml:space="preserve">Often you will create a </w:t>
+      </w:r>
+      <w:r>
+        <w:rPr>
+          <w:color w:val="00B0F0"/>
+        </w:rPr>
+        <w:t xml:space="preserve">class </w:t>
+      </w:r>
+      <w:r>
+        <w:t xml:space="preserve">with a custom constructor. You can create as many constructors as you want for a </w:t>
+      </w:r>
+      <w:r>
+        <w:rPr>
+          <w:color w:val="00B0F0"/>
+        </w:rPr>
+        <w:t xml:space="preserve">class </w:t>
+      </w:r>
+      <w:r>
+        <w:t xml:space="preserve">and the compiler will know which one to choose based on the arguments you give it. </w:t>
       </w:r>
     </w:p>
     <w:p>
@@ -214,9 +921,9 @@
       <w:r>
         <w:object w:dxaOrig="7935" w:dyaOrig="6855">
           <v:shape id="_x0000_i1027" type="#_x0000_t75" style="width:396.75pt;height:342.6pt" o:ole="">
-            <v:imagedata r:id="rId11" o:title=""/>
+            <v:imagedata r:id="rId18" o:title=""/>
           </v:shape>
-          <o:OLEObject Type="Embed" ProgID="Word.OpenDocumentText.12" ShapeID="_x0000_i1027" DrawAspect="Content" ObjectID="_1594640731" r:id="rId12"/>
+          <o:OLEObject Type="Embed" ProgID="Word.OpenDocumentText.12" ShapeID="_x0000_i1027" DrawAspect="Content" ObjectID="_1596012072" r:id="rId19"/>
         </w:object>
       </w:r>
     </w:p>
@@ -244,7 +951,7 @@
         <w:pStyle w:val="ListParagraph"/>
         <w:numPr>
           <w:ilvl w:val="0"/>
-          <w:numId w:val="10"/>
+          <w:numId w:val="12"/>
         </w:numPr>
         <w:spacing w:after="0"/>
       </w:pPr>
@@ -257,7 +964,7 @@
         <w:pStyle w:val="ListParagraph"/>
         <w:numPr>
           <w:ilvl w:val="0"/>
-          <w:numId w:val="10"/>
+          <w:numId w:val="12"/>
         </w:numPr>
         <w:spacing w:after="0"/>
       </w:pPr>
@@ -270,7 +977,7 @@
         <w:pStyle w:val="ListParagraph"/>
         <w:numPr>
           <w:ilvl w:val="0"/>
-          <w:numId w:val="10"/>
+          <w:numId w:val="12"/>
         </w:numPr>
         <w:spacing w:after="0"/>
       </w:pPr>
@@ -283,7 +990,7 @@
         <w:pStyle w:val="ListParagraph"/>
         <w:numPr>
           <w:ilvl w:val="0"/>
-          <w:numId w:val="10"/>
+          <w:numId w:val="12"/>
         </w:numPr>
         <w:spacing w:after="0"/>
       </w:pPr>
@@ -296,7 +1003,7 @@
         <w:pStyle w:val="ListParagraph"/>
         <w:numPr>
           <w:ilvl w:val="0"/>
-          <w:numId w:val="10"/>
+          <w:numId w:val="12"/>
         </w:numPr>
         <w:spacing w:after="0"/>
       </w:pPr>
@@ -337,63 +1044,153 @@
         </w:numPr>
         <w:spacing w:after="0"/>
       </w:pPr>
-      <w:bookmarkStart w:id="0" w:name="_GoBack"/>
-      <w:bookmarkEnd w:id="0"/>
-    </w:p>
-    <w:p>
-      <w:pPr>
-        <w:spacing w:after="0"/>
-      </w:pPr>
-    </w:p>
-    <w:p>
-      <w:pPr>
-        <w:spacing w:after="0"/>
-      </w:pPr>
-    </w:p>
-    <w:p>
-      <w:pPr>
-        <w:spacing w:after="0"/>
-      </w:pPr>
-    </w:p>
-    <w:p>
-      <w:pPr>
-        <w:spacing w:after="0"/>
-      </w:pPr>
-    </w:p>
-    <w:p>
-      <w:pPr>
-        <w:spacing w:after="0"/>
-      </w:pPr>
-    </w:p>
-    <w:p>
-      <w:pPr>
-        <w:spacing w:after="0"/>
-      </w:pPr>
-    </w:p>
-    <w:p>
-      <w:pPr>
-        <w:spacing w:after="0"/>
-      </w:pPr>
-    </w:p>
-    <w:p>
-      <w:pPr>
-        <w:spacing w:after="0"/>
-      </w:pPr>
-    </w:p>
-    <w:p>
-      <w:pPr>
-        <w:spacing w:after="0"/>
-      </w:pPr>
-    </w:p>
-    <w:p>
-      <w:pPr>
-        <w:spacing w:after="0"/>
-      </w:pPr>
-    </w:p>
-    <w:p>
-      <w:pPr>
-        <w:spacing w:after="0"/>
-      </w:pPr>
+      <w:r>
+        <w:t xml:space="preserve">Unlike Java where you can set each variable and functions as </w:t>
+      </w:r>
+      <w:r>
+        <w:rPr>
+          <w:color w:val="00B0F0"/>
+        </w:rPr>
+        <w:t>private</w:t>
+      </w:r>
+      <w:r>
+        <w:t xml:space="preserve">, </w:t>
+      </w:r>
+      <w:r>
+        <w:rPr>
+          <w:color w:val="00B0F0"/>
+        </w:rPr>
+        <w:t xml:space="preserve">public </w:t>
+      </w:r>
+      <w:r>
+        <w:t xml:space="preserve">and </w:t>
+      </w:r>
+      <w:r>
+        <w:rPr>
+          <w:color w:val="00B0F0"/>
+        </w:rPr>
+        <w:t>protected</w:t>
+      </w:r>
+      <w:r>
+        <w:t>, in C++ we usually split the related items into sections.</w:t>
+      </w:r>
+    </w:p>
+    <w:p>
+      <w:pPr>
+        <w:pStyle w:val="ListParagraph"/>
+        <w:numPr>
+          <w:ilvl w:val="0"/>
+          <w:numId w:val="11"/>
+        </w:numPr>
+        <w:spacing w:after="0"/>
+      </w:pPr>
+      <w:r>
+        <w:t>Constructors do not return a type, but they can take arguments if designed to do so. A constructor that takes no arguments is called the ‘default constructor’.</w:t>
+      </w:r>
+    </w:p>
+    <w:p>
+      <w:pPr>
+        <w:pStyle w:val="ListParagraph"/>
+        <w:numPr>
+          <w:ilvl w:val="0"/>
+          <w:numId w:val="11"/>
+        </w:numPr>
+        <w:spacing w:after="0"/>
+      </w:pPr>
+      <w:r>
+        <w:t xml:space="preserve">There are three access modifiers; </w:t>
+      </w:r>
+      <w:r>
+        <w:rPr>
+          <w:color w:val="00B0F0"/>
+        </w:rPr>
+        <w:t>public</w:t>
+      </w:r>
+      <w:r>
+        <w:t xml:space="preserve">, </w:t>
+      </w:r>
+      <w:r>
+        <w:rPr>
+          <w:color w:val="00B0F0"/>
+        </w:rPr>
+        <w:t xml:space="preserve">private </w:t>
+      </w:r>
+      <w:r>
+        <w:t xml:space="preserve">and </w:t>
+      </w:r>
+      <w:r>
+        <w:rPr>
+          <w:color w:val="00B0F0"/>
+        </w:rPr>
+        <w:t>protected</w:t>
+      </w:r>
+      <w:r>
+        <w:t>.</w:t>
+      </w:r>
+    </w:p>
+    <w:p>
+      <w:pPr>
+        <w:pStyle w:val="ListParagraph"/>
+        <w:numPr>
+          <w:ilvl w:val="0"/>
+          <w:numId w:val="11"/>
+        </w:numPr>
+        <w:spacing w:after="0"/>
+      </w:pPr>
+      <w:r>
+        <w:t xml:space="preserve">You can forward declare a </w:t>
+      </w:r>
+      <w:r>
+        <w:rPr>
+          <w:color w:val="00B0F0"/>
+        </w:rPr>
+        <w:t xml:space="preserve">class </w:t>
+      </w:r>
+      <w:r>
+        <w:t>if you want to use it before defining it.</w:t>
+      </w:r>
+    </w:p>
+    <w:p>
+      <w:pPr>
+        <w:pStyle w:val="ListParagraph"/>
+        <w:numPr>
+          <w:ilvl w:val="0"/>
+          <w:numId w:val="11"/>
+        </w:numPr>
+        <w:spacing w:after="0"/>
+      </w:pPr>
+      <w:r>
+        <w:t xml:space="preserve">The access modifier we use to inherit will affect how </w:t>
+      </w:r>
+      <w:r>
+        <w:rPr>
+          <w:color w:val="00B0F0"/>
+        </w:rPr>
+        <w:t xml:space="preserve">public </w:t>
+      </w:r>
+      <w:r>
+        <w:t xml:space="preserve">and </w:t>
+      </w:r>
+      <w:r>
+        <w:rPr>
+          <w:color w:val="00B0F0"/>
+        </w:rPr>
+        <w:t xml:space="preserve">protected </w:t>
+      </w:r>
+      <w:r>
+        <w:t xml:space="preserve">variables are treated by the derived </w:t>
+      </w:r>
+      <w:r>
+        <w:rPr>
+          <w:color w:val="00B0F0"/>
+        </w:rPr>
+        <w:t>class</w:t>
+      </w:r>
+      <w:r>
+        <w:t>.</w:t>
+      </w:r>
+      <w:bookmarkStart w:id="3" w:name="_GoBack"/>
+      <w:bookmarkEnd w:id="3"/>
     </w:p>
     <w:sectPr>
       <w:pgSz w:w="11906" w:h="16838"/>
@@ -661,6 +1458,92 @@
     </w:lvl>
   </w:abstractNum>
   <w:abstractNum w:abstractNumId="2">
+    <w:nsid w:val="123238AF"/>
+    <w:multiLevelType w:val="hybridMultilevel"/>
+    <w:tmpl w:val="BE02EAB4"/>
+    <w:lvl w:ilvl="0" w:tplc="0809000F">
+      <w:start w:val="1"/>
+      <w:numFmt w:val="decimal"/>
+      <w:lvlText w:val="%1."/>
+      <w:lvlJc w:val="left"/>
+      <w:pPr>
+        <w:ind w:left="720" w:hanging="360"/>
+      </w:pPr>
+    </w:lvl>
+    <w:lvl w:ilvl="1" w:tplc="08090019" w:tentative="1">
+      <w:start w:val="1"/>
+      <w:numFmt w:val="lowerLetter"/>
+      <w:lvlText w:val="%2."/>
+      <w:lvlJc w:val="left"/>
+      <w:pPr>
+        <w:ind w:left="1440" w:hanging="360"/>
+      </w:pPr>
+    </w:lvl>
+    <w:lvl w:ilvl="2" w:tplc="0809001B" w:tentative="1">
+      <w:start w:val="1"/>
+      <w:numFmt w:val="lowerRoman"/>
+      <w:lvlText w:val="%3."/>
+      <w:lvlJc w:val="right"/>
+      <w:pPr>
+        <w:ind w:left="2160" w:hanging="180"/>
+      </w:pPr>
+    </w:lvl>
+    <w:lvl w:ilvl="3" w:tplc="0809000F" w:tentative="1">
+      <w:start w:val="1"/>
+      <w:numFmt w:val="decimal"/>
+      <w:lvlText w:val="%4."/>
+      <w:lvlJc w:val="left"/>
+      <w:pPr>
+        <w:ind w:left="2880" w:hanging="360"/>
+      </w:pPr>
+    </w:lvl>
+    <w:lvl w:ilvl="4" w:tplc="08090019" w:tentative="1">
+      <w:start w:val="1"/>
+      <w:numFmt w:val="lowerLetter"/>
+      <w:lvlText w:val="%5."/>
+      <w:lvlJc w:val="left"/>
+      <w:pPr>
+        <w:ind w:left="3600" w:hanging="360"/>
+      </w:pPr>
+    </w:lvl>
+    <w:lvl w:ilvl="5" w:tplc="0809001B" w:tentative="1">
+      <w:start w:val="1"/>
+      <w:numFmt w:val="lowerRoman"/>
+      <w:lvlText w:val="%6."/>
+      <w:lvlJc w:val="right"/>
+      <w:pPr>
+        <w:ind w:left="4320" w:hanging="180"/>
+      </w:pPr>
+    </w:lvl>
+    <w:lvl w:ilvl="6" w:tplc="0809000F" w:tentative="1">
+      <w:start w:val="1"/>
+      <w:numFmt w:val="decimal"/>
+      <w:lvlText w:val="%7."/>
+      <w:lvlJc w:val="left"/>
+      <w:pPr>
+        <w:ind w:left="5040" w:hanging="360"/>
+      </w:pPr>
+    </w:lvl>
+    <w:lvl w:ilvl="7" w:tplc="08090019" w:tentative="1">
+      <w:start w:val="1"/>
+      <w:numFmt w:val="lowerLetter"/>
+      <w:lvlText w:val="%8."/>
+      <w:lvlJc w:val="left"/>
+      <w:pPr>
+        <w:ind w:left="5760" w:hanging="360"/>
+      </w:pPr>
+    </w:lvl>
+    <w:lvl w:ilvl="8" w:tplc="0809001B" w:tentative="1">
+      <w:start w:val="1"/>
+      <w:numFmt w:val="lowerRoman"/>
+      <w:lvlText w:val="%9."/>
+      <w:lvlJc w:val="right"/>
+      <w:pPr>
+        <w:ind w:left="6480" w:hanging="180"/>
+      </w:pPr>
+    </w:lvl>
+  </w:abstractNum>
+  <w:abstractNum w:abstractNumId="3">
     <w:nsid w:val="1305526E"/>
     <w:multiLevelType w:val="hybridMultilevel"/>
     <w:tmpl w:val="1EBA1CD6"/>
@@ -773,7 +1656,7 @@
       </w:rPr>
     </w:lvl>
   </w:abstractNum>
-  <w:abstractNum w:abstractNumId="3">
+  <w:abstractNum w:abstractNumId="4">
     <w:nsid w:val="2A6D4485"/>
     <w:multiLevelType w:val="hybridMultilevel"/>
     <w:tmpl w:val="CA7EE482"/>
@@ -886,7 +1769,7 @@
       </w:rPr>
     </w:lvl>
   </w:abstractNum>
-  <w:abstractNum w:abstractNumId="4">
+  <w:abstractNum w:abstractNumId="5">
     <w:nsid w:val="3B950A16"/>
     <w:multiLevelType w:val="hybridMultilevel"/>
     <w:tmpl w:val="3F6A4118"/>
@@ -999,7 +1882,7 @@
       </w:rPr>
     </w:lvl>
   </w:abstractNum>
-  <w:abstractNum w:abstractNumId="5">
+  <w:abstractNum w:abstractNumId="6">
     <w:nsid w:val="40FF3682"/>
     <w:multiLevelType w:val="hybridMultilevel"/>
     <w:tmpl w:val="F02E9704"/>
@@ -1088,7 +1971,7 @@
       </w:pPr>
     </w:lvl>
   </w:abstractNum>
-  <w:abstractNum w:abstractNumId="6">
+  <w:abstractNum w:abstractNumId="7">
     <w:nsid w:val="52B95AA7"/>
     <w:multiLevelType w:val="hybridMultilevel"/>
     <w:tmpl w:val="F724CF7A"/>
@@ -1174,7 +2057,7 @@
       </w:pPr>
     </w:lvl>
   </w:abstractNum>
-  <w:abstractNum w:abstractNumId="7">
+  <w:abstractNum w:abstractNumId="8">
     <w:nsid w:val="5B533EE4"/>
     <w:multiLevelType w:val="hybridMultilevel"/>
     <w:tmpl w:val="02D03144"/>
@@ -1287,7 +2170,7 @@
       </w:rPr>
     </w:lvl>
   </w:abstractNum>
-  <w:abstractNum w:abstractNumId="8">
+  <w:abstractNum w:abstractNumId="9">
     <w:nsid w:val="658E4588"/>
     <w:multiLevelType w:val="hybridMultilevel"/>
     <w:tmpl w:val="4750529E"/>
@@ -1400,7 +2283,7 @@
       </w:rPr>
     </w:lvl>
   </w:abstractNum>
-  <w:abstractNum w:abstractNumId="9">
+  <w:abstractNum w:abstractNumId="10">
     <w:nsid w:val="6C69519E"/>
     <w:multiLevelType w:val="hybridMultilevel"/>
     <w:tmpl w:val="CD469F36"/>
@@ -1490,25 +2373,25 @@
     </w:lvl>
   </w:abstractNum>
   <w:num w:numId="1">
+    <w:abstractNumId w:val="7"/>
+  </w:num>
+  <w:num w:numId="2">
+    <w:abstractNumId w:val="8"/>
+  </w:num>
+  <w:num w:numId="3">
     <w:abstractNumId w:val="6"/>
   </w:num>
-  <w:num w:numId="2">
-    <w:abstractNumId w:val="7"/>
+  <w:num w:numId="4">
+    <w:abstractNumId w:val="10"/>
   </w:num>
-  <w:num w:numId="3">
-    <w:abstractNumId w:val="5"/>
+  <w:num w:numId="5">
+    <w:abstractNumId w:val="4"/>
   </w:num>
-  <w:num w:numId="4">
+  <w:num w:numId="6">
     <w:abstractNumId w:val="9"/>
   </w:num>
-  <w:num w:numId="5">
-    <w:abstractNumId w:val="3"/>
-  </w:num>
-  <w:num w:numId="6">
-    <w:abstractNumId w:val="8"/>
-  </w:num>
   <w:num w:numId="7">
-    <w:abstractNumId w:val="4"/>
+    <w:abstractNumId w:val="5"/>
   </w:num>
   <w:num w:numId="8">
     <w:abstractNumId w:val="1"/>
@@ -1517,7 +2400,7 @@
     <w:abstractNumId w:val="0"/>
   </w:num>
   <w:num w:numId="10">
-    <w:abstractNumId w:val="9"/>
+    <w:abstractNumId w:val="10"/>
     <w:lvlOverride w:ilvl="0"/>
     <w:lvlOverride w:ilvl="1">
       <w:startOverride w:val="1"/>
@@ -1545,6 +2428,9 @@
     </w:lvlOverride>
   </w:num>
   <w:num w:numId="11">
+    <w:abstractNumId w:val="3"/>
+  </w:num>
+  <w:num w:numId="12">
     <w:abstractNumId w:val="2"/>
   </w:num>
 </w:numbering>
@@ -2342,7 +3228,7 @@
 </file>
 
 <file path=customXml/itemProps1.xml><?xml version="1.0" encoding="utf-8"?>
-<ds:datastoreItem xmlns:ds="http://schemas.openxmlformats.org/officeDocument/2006/customXml" ds:itemID="{814AF2E9-5CE6-45B4-BF67-AA6D05133D4C}">
+<ds:datastoreItem xmlns:ds="http://schemas.openxmlformats.org/officeDocument/2006/customXml" ds:itemID="{0054267E-0A2E-4F18-881B-27D914E410BA}">
   <ds:schemaRefs>
     <ds:schemaRef ds:uri="http://schemas.openxmlformats.org/officeDocument/2006/bibliography"/>
   </ds:schemaRefs>

</xml_diff>